<commit_message>
revisao caso de uso consultar historico de patrimonio
</commit_message>
<xml_diff>
--- a/Requisitos/descricao_casos_de_uso/nivel_sistema/CSU06 - ConsultarHistoricoDePatrimonio.docx
+++ b/Requisitos/descricao_casos_de_uso/nivel_sistema/CSU06 - ConsultarHistoricoDePatrimonio.docx
@@ -1319,6 +1319,165 @@
               </w:rPr>
               <w:t>Revisão</w:t>
             </w:r>
+          </w:p>
+        </w:tc>
+      </w:tr>
+      <w:tr>
+        <w:tblPrEx>
+          <w:tblBorders>
+            <w:top w:val="single" w:color="000000" w:sz="8" w:space="0"/>
+            <w:left w:val="single" w:color="000000" w:sz="8" w:space="0"/>
+            <w:bottom w:val="single" w:color="000000" w:sz="8" w:space="0"/>
+            <w:right w:val="single" w:color="000000" w:sz="8" w:space="0"/>
+            <w:insideH w:val="single" w:color="000000" w:sz="8" w:space="0"/>
+            <w:insideV w:val="single" w:color="000000" w:sz="8" w:space="0"/>
+          </w:tblBorders>
+          <w:tblCellMar>
+            <w:top w:w="100" w:type="dxa"/>
+            <w:left w:w="100" w:type="dxa"/>
+            <w:bottom w:w="100" w:type="dxa"/>
+            <w:right w:w="100" w:type="dxa"/>
+          </w:tblCellMar>
+        </w:tblPrEx>
+        <w:tc>
+          <w:tcPr>
+            <w:shd w:val="clear" w:color="auto" w:fill="auto"/>
+            <w:tcMar>
+              <w:top w:w="100" w:type="dxa"/>
+              <w:left w:w="100" w:type="dxa"/>
+              <w:bottom w:w="100" w:type="dxa"/>
+              <w:right w:w="100" w:type="dxa"/>
+            </w:tcMar>
+            <w:vAlign w:val="top"/>
+          </w:tcPr>
+          <w:p>
+            <w:pPr>
+              <w:keepNext w:val="0"/>
+              <w:keepLines w:val="0"/>
+              <w:widowControl w:val="0"/>
+              <w:pBdr>
+                <w:top w:val="none" w:color="auto" w:sz="0" w:space="0"/>
+                <w:left w:val="none" w:color="auto" w:sz="0" w:space="0"/>
+                <w:bottom w:val="none" w:color="auto" w:sz="0" w:space="0"/>
+                <w:right w:val="none" w:color="auto" w:sz="0" w:space="0"/>
+                <w:between w:val="none" w:color="auto" w:sz="0" w:space="0"/>
+              </w:pBdr>
+              <w:shd w:val="clear" w:fill="auto"/>
+              <w:spacing w:before="0" w:after="0" w:line="240" w:lineRule="auto"/>
+              <w:ind w:left="0" w:right="0" w:firstLine="0"/>
+              <w:jc w:val="center"/>
+              <w:rPr>
+                <w:rFonts w:hint="default"/>
+                <w:sz w:val="22"/>
+                <w:szCs w:val="22"/>
+                <w:rtl w:val="0"/>
+                <w:lang w:val="pt-BR"/>
+              </w:rPr>
+            </w:pPr>
+            <w:r>
+              <w:rPr>
+                <w:rFonts w:hint="default"/>
+                <w:sz w:val="22"/>
+                <w:szCs w:val="22"/>
+                <w:rtl w:val="0"/>
+                <w:lang w:val="pt-BR"/>
+              </w:rPr>
+              <w:t>05/01/2021</w:t>
+            </w:r>
+          </w:p>
+        </w:tc>
+        <w:tc>
+          <w:tcPr>
+            <w:shd w:val="clear" w:color="auto" w:fill="auto"/>
+            <w:tcMar>
+              <w:top w:w="100" w:type="dxa"/>
+              <w:left w:w="100" w:type="dxa"/>
+              <w:bottom w:w="100" w:type="dxa"/>
+              <w:right w:w="100" w:type="dxa"/>
+            </w:tcMar>
+            <w:vAlign w:val="top"/>
+          </w:tcPr>
+          <w:p>
+            <w:pPr>
+              <w:keepNext w:val="0"/>
+              <w:keepLines w:val="0"/>
+              <w:widowControl w:val="0"/>
+              <w:pBdr>
+                <w:top w:val="none" w:color="auto" w:sz="0" w:space="0"/>
+                <w:left w:val="none" w:color="auto" w:sz="0" w:space="0"/>
+                <w:bottom w:val="none" w:color="auto" w:sz="0" w:space="0"/>
+                <w:right w:val="none" w:color="auto" w:sz="0" w:space="0"/>
+                <w:between w:val="none" w:color="auto" w:sz="0" w:space="0"/>
+              </w:pBdr>
+              <w:shd w:val="clear" w:fill="auto"/>
+              <w:spacing w:before="0" w:after="0" w:line="240" w:lineRule="auto"/>
+              <w:ind w:left="0" w:right="0" w:firstLine="0"/>
+              <w:jc w:val="center"/>
+              <w:rPr>
+                <w:rFonts w:hint="default"/>
+                <w:sz w:val="22"/>
+                <w:szCs w:val="22"/>
+                <w:rtl w:val="0"/>
+                <w:lang w:val="pt-BR"/>
+              </w:rPr>
+            </w:pPr>
+            <w:r>
+              <w:rPr>
+                <w:rFonts w:hint="default"/>
+                <w:sz w:val="22"/>
+                <w:szCs w:val="22"/>
+                <w:rtl w:val="0"/>
+                <w:lang w:val="pt-BR"/>
+              </w:rPr>
+              <w:t>Liliane Costa</w:t>
+            </w:r>
+          </w:p>
+        </w:tc>
+        <w:tc>
+          <w:tcPr>
+            <w:shd w:val="clear" w:color="auto" w:fill="auto"/>
+            <w:tcMar>
+              <w:top w:w="100" w:type="dxa"/>
+              <w:left w:w="100" w:type="dxa"/>
+              <w:bottom w:w="100" w:type="dxa"/>
+              <w:right w:w="100" w:type="dxa"/>
+            </w:tcMar>
+            <w:vAlign w:val="top"/>
+          </w:tcPr>
+          <w:p>
+            <w:pPr>
+              <w:keepNext w:val="0"/>
+              <w:keepLines w:val="0"/>
+              <w:widowControl w:val="0"/>
+              <w:pBdr>
+                <w:top w:val="none" w:color="auto" w:sz="0" w:space="0"/>
+                <w:left w:val="none" w:color="auto" w:sz="0" w:space="0"/>
+                <w:bottom w:val="none" w:color="auto" w:sz="0" w:space="0"/>
+                <w:right w:val="none" w:color="auto" w:sz="0" w:space="0"/>
+                <w:between w:val="none" w:color="auto" w:sz="0" w:space="0"/>
+              </w:pBdr>
+              <w:shd w:val="clear" w:fill="auto"/>
+              <w:spacing w:before="0" w:after="0" w:line="240" w:lineRule="auto"/>
+              <w:ind w:left="0" w:right="0" w:firstLine="0"/>
+              <w:jc w:val="center"/>
+              <w:rPr>
+                <w:rFonts w:hint="default"/>
+                <w:sz w:val="22"/>
+                <w:szCs w:val="22"/>
+                <w:rtl w:val="0"/>
+                <w:lang w:val="pt-BR"/>
+              </w:rPr>
+            </w:pPr>
+            <w:r>
+              <w:rPr>
+                <w:rFonts w:hint="default"/>
+                <w:sz w:val="22"/>
+                <w:szCs w:val="22"/>
+                <w:rtl w:val="0"/>
+                <w:lang w:val="pt-BR"/>
+              </w:rPr>
+              <w:t>Revisão</w:t>
+            </w:r>
             <w:bookmarkStart w:id="1" w:name="_GoBack"/>
             <w:bookmarkEnd w:id="1"/>
           </w:p>
@@ -1403,6 +1562,7 @@
         <w:rFonts w:ascii="Arial" w:hAnsi="Arial" w:eastAsia="Arial" w:cs="Arial"/>
       </w:rPr>
     </w:rPrDefault>
+    <w:pPrDefault/>
   </w:docDefaults>
   <w:latentStyles w:count="260" w:defQFormat="0" w:defUnhideWhenUsed="1" w:defSemiHidden="1" w:defUIPriority="99" w:defLockedState="0">
     <w:lsdException w:qFormat="1" w:unhideWhenUsed="0" w:uiPriority="0" w:semiHidden="0" w:name="Normal"/>
@@ -1470,7 +1630,7 @@
     <w:lsdException w:qFormat="1" w:unhideWhenUsed="0" w:uiPriority="0" w:semiHidden="0" w:name="Title"/>
     <w:lsdException w:unhideWhenUsed="0" w:uiPriority="0" w:semiHidden="0" w:name="Closing"/>
     <w:lsdException w:unhideWhenUsed="0" w:uiPriority="0" w:semiHidden="0" w:name="Signature"/>
-    <w:lsdException w:unhideWhenUsed="0" w:uiPriority="0" w:name="Default Paragraph Font"/>
+    <w:lsdException w:qFormat="1" w:unhideWhenUsed="0" w:uiPriority="0" w:name="Default Paragraph Font"/>
     <w:lsdException w:unhideWhenUsed="0" w:uiPriority="0" w:semiHidden="0" w:name="Body Text"/>
     <w:lsdException w:unhideWhenUsed="0" w:uiPriority="0" w:semiHidden="0" w:name="Body Text Indent"/>
     <w:lsdException w:unhideWhenUsed="0" w:uiPriority="0" w:semiHidden="0" w:name="List Continue"/>
@@ -1508,7 +1668,7 @@
     <w:lsdException w:unhideWhenUsed="0" w:uiPriority="0" w:semiHidden="0" w:name="HTML Sample"/>
     <w:lsdException w:unhideWhenUsed="0" w:uiPriority="0" w:semiHidden="0" w:name="HTML Typewriter"/>
     <w:lsdException w:unhideWhenUsed="0" w:uiPriority="0" w:semiHidden="0" w:name="HTML Variable"/>
-    <w:lsdException w:unhideWhenUsed="0" w:uiPriority="0" w:name="Normal Table"/>
+    <w:lsdException w:qFormat="1" w:unhideWhenUsed="0" w:uiPriority="0" w:name="Normal Table"/>
     <w:lsdException w:unhideWhenUsed="0" w:uiPriority="0" w:semiHidden="0" w:name="annotation subject"/>
     <w:lsdException w:unhideWhenUsed="0" w:uiPriority="0" w:semiHidden="0" w:name="Table Simple 1"/>
     <w:lsdException w:unhideWhenUsed="0" w:uiPriority="0" w:semiHidden="0" w:name="Table Simple 2"/>
@@ -1555,104 +1715,6 @@
     <w:lsdException w:unhideWhenUsed="0" w:uiPriority="0" w:semiHidden="0" w:name="Balloon Text"/>
     <w:lsdException w:unhideWhenUsed="0" w:uiPriority="0" w:semiHidden="0" w:name="Table Grid"/>
     <w:lsdException w:unhideWhenUsed="0" w:uiPriority="0" w:semiHidden="0" w:name="Table Theme"/>
-    <w:lsdException w:unhideWhenUsed="0" w:uiPriority="60" w:semiHidden="0" w:name="Light Shading"/>
-    <w:lsdException w:unhideWhenUsed="0" w:uiPriority="61" w:semiHidden="0" w:name="Light List"/>
-    <w:lsdException w:unhideWhenUsed="0" w:uiPriority="62" w:semiHidden="0" w:name="Light Grid"/>
-    <w:lsdException w:unhideWhenUsed="0" w:uiPriority="63" w:semiHidden="0" w:name="Medium Shading 1"/>
-    <w:lsdException w:unhideWhenUsed="0" w:uiPriority="64" w:semiHidden="0" w:name="Medium Shading 2"/>
-    <w:lsdException w:unhideWhenUsed="0" w:uiPriority="65" w:semiHidden="0" w:name="Medium List 1"/>
-    <w:lsdException w:unhideWhenUsed="0" w:uiPriority="66" w:semiHidden="0" w:name="Medium List 2"/>
-    <w:lsdException w:unhideWhenUsed="0" w:uiPriority="67" w:semiHidden="0" w:name="Medium Grid 1"/>
-    <w:lsdException w:unhideWhenUsed="0" w:uiPriority="68" w:semiHidden="0" w:name="Medium Grid 2"/>
-    <w:lsdException w:unhideWhenUsed="0" w:uiPriority="69" w:semiHidden="0" w:name="Medium Grid 3"/>
-    <w:lsdException w:unhideWhenUsed="0" w:uiPriority="70" w:semiHidden="0" w:name="Dark List"/>
-    <w:lsdException w:unhideWhenUsed="0" w:uiPriority="71" w:semiHidden="0" w:name="Colorful Shading"/>
-    <w:lsdException w:unhideWhenUsed="0" w:uiPriority="72" w:semiHidden="0" w:name="Colorful List"/>
-    <w:lsdException w:unhideWhenUsed="0" w:uiPriority="73" w:semiHidden="0" w:name="Colorful Grid"/>
-    <w:lsdException w:unhideWhenUsed="0" w:uiPriority="60" w:semiHidden="0" w:name="Light Shading Accent 1"/>
-    <w:lsdException w:unhideWhenUsed="0" w:uiPriority="61" w:semiHidden="0" w:name="Light List Accent 1"/>
-    <w:lsdException w:unhideWhenUsed="0" w:uiPriority="62" w:semiHidden="0" w:name="Light Grid Accent 1"/>
-    <w:lsdException w:unhideWhenUsed="0" w:uiPriority="63" w:semiHidden="0" w:name="Medium Shading 1 Accent 1"/>
-    <w:lsdException w:unhideWhenUsed="0" w:uiPriority="64" w:semiHidden="0" w:name="Medium Shading 2 Accent 1"/>
-    <w:lsdException w:unhideWhenUsed="0" w:uiPriority="65" w:semiHidden="0" w:name="Medium List 1 Accent 1"/>
-    <w:lsdException w:unhideWhenUsed="0" w:uiPriority="66" w:semiHidden="0" w:name="Medium List 2 Accent 1"/>
-    <w:lsdException w:unhideWhenUsed="0" w:uiPriority="67" w:semiHidden="0" w:name="Medium Grid 1 Accent 1"/>
-    <w:lsdException w:unhideWhenUsed="0" w:uiPriority="68" w:semiHidden="0" w:name="Medium Grid 2 Accent 1"/>
-    <w:lsdException w:unhideWhenUsed="0" w:uiPriority="69" w:semiHidden="0" w:name="Medium Grid 3 Accent 1"/>
-    <w:lsdException w:unhideWhenUsed="0" w:uiPriority="70" w:semiHidden="0" w:name="Dark List Accent 1"/>
-    <w:lsdException w:unhideWhenUsed="0" w:uiPriority="71" w:semiHidden="0" w:name="Colorful Shading Accent 1"/>
-    <w:lsdException w:unhideWhenUsed="0" w:uiPriority="72" w:semiHidden="0" w:name="Colorful List Accent 1"/>
-    <w:lsdException w:unhideWhenUsed="0" w:uiPriority="73" w:semiHidden="0" w:name="Colorful Grid Accent 1"/>
-    <w:lsdException w:unhideWhenUsed="0" w:uiPriority="60" w:semiHidden="0" w:name="Light Shading Accent 2"/>
-    <w:lsdException w:unhideWhenUsed="0" w:uiPriority="61" w:semiHidden="0" w:name="Light List Accent 2"/>
-    <w:lsdException w:unhideWhenUsed="0" w:uiPriority="62" w:semiHidden="0" w:name="Light Grid Accent 2"/>
-    <w:lsdException w:unhideWhenUsed="0" w:uiPriority="63" w:semiHidden="0" w:name="Medium Shading 1 Accent 2"/>
-    <w:lsdException w:unhideWhenUsed="0" w:uiPriority="64" w:semiHidden="0" w:name="Medium Shading 2 Accent 2"/>
-    <w:lsdException w:unhideWhenUsed="0" w:uiPriority="65" w:semiHidden="0" w:name="Medium List 1 Accent 2"/>
-    <w:lsdException w:unhideWhenUsed="0" w:uiPriority="66" w:semiHidden="0" w:name="Medium List 2 Accent 2"/>
-    <w:lsdException w:unhideWhenUsed="0" w:uiPriority="67" w:semiHidden="0" w:name="Medium Grid 1 Accent 2"/>
-    <w:lsdException w:unhideWhenUsed="0" w:uiPriority="68" w:semiHidden="0" w:name="Medium Grid 2 Accent 2"/>
-    <w:lsdException w:unhideWhenUsed="0" w:uiPriority="69" w:semiHidden="0" w:name="Medium Grid 3 Accent 2"/>
-    <w:lsdException w:unhideWhenUsed="0" w:uiPriority="70" w:semiHidden="0" w:name="Dark List Accent 2"/>
-    <w:lsdException w:unhideWhenUsed="0" w:uiPriority="71" w:semiHidden="0" w:name="Colorful Shading Accent 2"/>
-    <w:lsdException w:unhideWhenUsed="0" w:uiPriority="72" w:semiHidden="0" w:name="Colorful List Accent 2"/>
-    <w:lsdException w:unhideWhenUsed="0" w:uiPriority="73" w:semiHidden="0" w:name="Colorful Grid Accent 2"/>
-    <w:lsdException w:unhideWhenUsed="0" w:uiPriority="60" w:semiHidden="0" w:name="Light Shading Accent 3"/>
-    <w:lsdException w:unhideWhenUsed="0" w:uiPriority="61" w:semiHidden="0" w:name="Light List Accent 3"/>
-    <w:lsdException w:unhideWhenUsed="0" w:uiPriority="62" w:semiHidden="0" w:name="Light Grid Accent 3"/>
-    <w:lsdException w:unhideWhenUsed="0" w:uiPriority="63" w:semiHidden="0" w:name="Medium Shading 1 Accent 3"/>
-    <w:lsdException w:unhideWhenUsed="0" w:uiPriority="64" w:semiHidden="0" w:name="Medium Shading 2 Accent 3"/>
-    <w:lsdException w:unhideWhenUsed="0" w:uiPriority="65" w:semiHidden="0" w:name="Medium List 1 Accent 3"/>
-    <w:lsdException w:unhideWhenUsed="0" w:uiPriority="66" w:semiHidden="0" w:name="Medium List 2 Accent 3"/>
-    <w:lsdException w:unhideWhenUsed="0" w:uiPriority="67" w:semiHidden="0" w:name="Medium Grid 1 Accent 3"/>
-    <w:lsdException w:unhideWhenUsed="0" w:uiPriority="68" w:semiHidden="0" w:name="Medium Grid 2 Accent 3"/>
-    <w:lsdException w:unhideWhenUsed="0" w:uiPriority="69" w:semiHidden="0" w:name="Medium Grid 3 Accent 3"/>
-    <w:lsdException w:unhideWhenUsed="0" w:uiPriority="70" w:semiHidden="0" w:name="Dark List Accent 3"/>
-    <w:lsdException w:unhideWhenUsed="0" w:uiPriority="71" w:semiHidden="0" w:name="Colorful Shading Accent 3"/>
-    <w:lsdException w:unhideWhenUsed="0" w:uiPriority="72" w:semiHidden="0" w:name="Colorful List Accent 3"/>
-    <w:lsdException w:unhideWhenUsed="0" w:uiPriority="73" w:semiHidden="0" w:name="Colorful Grid Accent 3"/>
-    <w:lsdException w:unhideWhenUsed="0" w:uiPriority="60" w:semiHidden="0" w:name="Light Shading Accent 4"/>
-    <w:lsdException w:unhideWhenUsed="0" w:uiPriority="61" w:semiHidden="0" w:name="Light List Accent 4"/>
-    <w:lsdException w:unhideWhenUsed="0" w:uiPriority="62" w:semiHidden="0" w:name="Light Grid Accent 4"/>
-    <w:lsdException w:unhideWhenUsed="0" w:uiPriority="63" w:semiHidden="0" w:name="Medium Shading 1 Accent 4"/>
-    <w:lsdException w:unhideWhenUsed="0" w:uiPriority="64" w:semiHidden="0" w:name="Medium Shading 2 Accent 4"/>
-    <w:lsdException w:unhideWhenUsed="0" w:uiPriority="65" w:semiHidden="0" w:name="Medium List 1 Accent 4"/>
-    <w:lsdException w:unhideWhenUsed="0" w:uiPriority="66" w:semiHidden="0" w:name="Medium List 2 Accent 4"/>
-    <w:lsdException w:unhideWhenUsed="0" w:uiPriority="67" w:semiHidden="0" w:name="Medium Grid 1 Accent 4"/>
-    <w:lsdException w:unhideWhenUsed="0" w:uiPriority="68" w:semiHidden="0" w:name="Medium Grid 2 Accent 4"/>
-    <w:lsdException w:unhideWhenUsed="0" w:uiPriority="69" w:semiHidden="0" w:name="Medium Grid 3 Accent 4"/>
-    <w:lsdException w:unhideWhenUsed="0" w:uiPriority="70" w:semiHidden="0" w:name="Dark List Accent 4"/>
-    <w:lsdException w:unhideWhenUsed="0" w:uiPriority="71" w:semiHidden="0" w:name="Colorful Shading Accent 4"/>
-    <w:lsdException w:unhideWhenUsed="0" w:uiPriority="72" w:semiHidden="0" w:name="Colorful List Accent 4"/>
-    <w:lsdException w:unhideWhenUsed="0" w:uiPriority="73" w:semiHidden="0" w:name="Colorful Grid Accent 4"/>
-    <w:lsdException w:unhideWhenUsed="0" w:uiPriority="60" w:semiHidden="0" w:name="Light Shading Accent 5"/>
-    <w:lsdException w:unhideWhenUsed="0" w:uiPriority="61" w:semiHidden="0" w:name="Light List Accent 5"/>
-    <w:lsdException w:unhideWhenUsed="0" w:uiPriority="62" w:semiHidden="0" w:name="Light Grid Accent 5"/>
-    <w:lsdException w:unhideWhenUsed="0" w:uiPriority="63" w:semiHidden="0" w:name="Medium Shading 1 Accent 5"/>
-    <w:lsdException w:unhideWhenUsed="0" w:uiPriority="64" w:semiHidden="0" w:name="Medium Shading 2 Accent 5"/>
-    <w:lsdException w:unhideWhenUsed="0" w:uiPriority="65" w:semiHidden="0" w:name="Medium List 1 Accent 5"/>
-    <w:lsdException w:unhideWhenUsed="0" w:uiPriority="66" w:semiHidden="0" w:name="Medium List 2 Accent 5"/>
-    <w:lsdException w:unhideWhenUsed="0" w:uiPriority="67" w:semiHidden="0" w:name="Medium Grid 1 Accent 5"/>
-    <w:lsdException w:unhideWhenUsed="0" w:uiPriority="68" w:semiHidden="0" w:name="Medium Grid 2 Accent 5"/>
-    <w:lsdException w:unhideWhenUsed="0" w:uiPriority="69" w:semiHidden="0" w:name="Medium Grid 3 Accent 5"/>
-    <w:lsdException w:unhideWhenUsed="0" w:uiPriority="70" w:semiHidden="0" w:name="Dark List Accent 5"/>
-    <w:lsdException w:unhideWhenUsed="0" w:uiPriority="71" w:semiHidden="0" w:name="Colorful Shading Accent 5"/>
-    <w:lsdException w:unhideWhenUsed="0" w:uiPriority="72" w:semiHidden="0" w:name="Colorful List Accent 5"/>
-    <w:lsdException w:unhideWhenUsed="0" w:uiPriority="73" w:semiHidden="0" w:name="Colorful Grid Accent 5"/>
-    <w:lsdException w:unhideWhenUsed="0" w:uiPriority="60" w:semiHidden="0" w:name="Light Shading Accent 6"/>
-    <w:lsdException w:unhideWhenUsed="0" w:uiPriority="61" w:semiHidden="0" w:name="Light List Accent 6"/>
-    <w:lsdException w:unhideWhenUsed="0" w:uiPriority="62" w:semiHidden="0" w:name="Light Grid Accent 6"/>
-    <w:lsdException w:unhideWhenUsed="0" w:uiPriority="63" w:semiHidden="0" w:name="Medium Shading 1 Accent 6"/>
-    <w:lsdException w:unhideWhenUsed="0" w:uiPriority="64" w:semiHidden="0" w:name="Medium Shading 2 Accent 6"/>
-    <w:lsdException w:unhideWhenUsed="0" w:uiPriority="65" w:semiHidden="0" w:name="Medium List 1 Accent 6"/>
-    <w:lsdException w:unhideWhenUsed="0" w:uiPriority="66" w:semiHidden="0" w:name="Medium List 2 Accent 6"/>
-    <w:lsdException w:unhideWhenUsed="0" w:uiPriority="67" w:semiHidden="0" w:name="Medium Grid 1 Accent 6"/>
-    <w:lsdException w:unhideWhenUsed="0" w:uiPriority="68" w:semiHidden="0" w:name="Medium Grid 2 Accent 6"/>
-    <w:lsdException w:unhideWhenUsed="0" w:uiPriority="69" w:semiHidden="0" w:name="Medium Grid 3 Accent 6"/>
-    <w:lsdException w:unhideWhenUsed="0" w:uiPriority="70" w:semiHidden="0" w:name="Dark List Accent 6"/>
-    <w:lsdException w:unhideWhenUsed="0" w:uiPriority="71" w:semiHidden="0" w:name="Colorful Shading Accent 6"/>
-    <w:lsdException w:unhideWhenUsed="0" w:uiPriority="72" w:semiHidden="0" w:name="Colorful List Accent 6"/>
-    <w:lsdException w:unhideWhenUsed="0" w:uiPriority="73" w:semiHidden="0" w:name="Colorful Grid Accent 6"/>
   </w:latentStyles>
   <w:style w:type="paragraph" w:default="1" w:styleId="1">
     <w:name w:val="Normal"/>
@@ -1772,11 +1834,13 @@
   <w:style w:type="character" w:default="1" w:styleId="8">
     <w:name w:val="Default Paragraph Font"/>
     <w:semiHidden/>
+    <w:qFormat/>
     <w:uiPriority w:val="0"/>
   </w:style>
   <w:style w:type="table" w:default="1" w:styleId="9">
     <w:name w:val="Normal Table"/>
     <w:semiHidden/>
+    <w:qFormat/>
     <w:uiPriority w:val="0"/>
     <w:tblPr>
       <w:tblCellMar>
@@ -1788,6 +1852,22 @@
     </w:tblPr>
   </w:style>
   <w:style w:type="paragraph" w:styleId="10">
+    <w:name w:val="Title"/>
+    <w:basedOn w:val="1"/>
+    <w:next w:val="1"/>
+    <w:qFormat/>
+    <w:uiPriority w:val="0"/>
+    <w:pPr>
+      <w:keepNext/>
+      <w:keepLines/>
+      <w:spacing w:before="0" w:after="60"/>
+    </w:pPr>
+    <w:rPr>
+      <w:sz w:val="52"/>
+      <w:szCs w:val="52"/>
+    </w:rPr>
+  </w:style>
+  <w:style w:type="paragraph" w:styleId="11">
     <w:name w:val="Subtitle"/>
     <w:basedOn w:val="1"/>
     <w:next w:val="1"/>
@@ -1803,22 +1883,6 @@
       <w:color w:val="666666"/>
       <w:sz w:val="30"/>
       <w:szCs w:val="30"/>
-    </w:rPr>
-  </w:style>
-  <w:style w:type="paragraph" w:styleId="11">
-    <w:name w:val="Title"/>
-    <w:basedOn w:val="1"/>
-    <w:next w:val="1"/>
-    <w:qFormat/>
-    <w:uiPriority w:val="0"/>
-    <w:pPr>
-      <w:keepNext/>
-      <w:keepLines/>
-      <w:spacing w:before="0" w:after="60"/>
-    </w:pPr>
-    <w:rPr>
-      <w:sz w:val="52"/>
-      <w:szCs w:val="52"/>
     </w:rPr>
   </w:style>
   <w:style w:type="table" w:customStyle="1" w:styleId="12">
@@ -2034,7 +2098,7 @@
         <a:solidFill>
           <a:schemeClr val="phClr"/>
         </a:solidFill>
-        <a:gradFill rotWithShape="true">
+        <a:gradFill rotWithShape="1">
           <a:gsLst>
             <a:gs pos="0">
               <a:schemeClr val="phClr">
@@ -2055,9 +2119,9 @@
               </a:schemeClr>
             </a:gs>
           </a:gsLst>
-          <a:lin ang="16200000" scaled="true"/>
+          <a:lin ang="16200000" scaled="1"/>
         </a:gradFill>
-        <a:gradFill rotWithShape="true">
+        <a:gradFill rotWithShape="1">
           <a:gsLst>
             <a:gs pos="0">
               <a:schemeClr val="phClr">
@@ -2074,7 +2138,7 @@
               </a:schemeClr>
             </a:gs>
           </a:gsLst>
-          <a:lin ang="16200000" scaled="false"/>
+          <a:lin ang="16200000" scaled="0"/>
         </a:gradFill>
       </a:fillStyleLst>
       <a:lnStyleLst>
@@ -2144,7 +2208,7 @@
         <a:solidFill>
           <a:schemeClr val="phClr"/>
         </a:solidFill>
-        <a:gradFill rotWithShape="true">
+        <a:gradFill rotWithShape="1">
           <a:gsLst>
             <a:gs pos="0">
               <a:schemeClr val="phClr">
@@ -2170,7 +2234,7 @@
             <a:fillToRect l="50000" t="-80000" r="50000" b="180000"/>
           </a:path>
         </a:gradFill>
-        <a:gradFill rotWithShape="true">
+        <a:gradFill rotWithShape="1">
           <a:gsLst>
             <a:gs pos="0">
               <a:schemeClr val="phClr">

</xml_diff>